<commit_message>
lesson 566 - Tuesday
</commit_message>
<xml_diff>
--- a/english_via_skype/solutions/doc/lesson_565_9 Idiotic Office Rules That Drive Everyone Insane_edit.docx
+++ b/english_via_skype/solutions/doc/lesson_565_9 Idiotic Office Rules That Drive Everyone Insane_edit.docx
@@ -12171,8 +12171,6 @@
           <w:lang w:eastAsia="pl-PL"/>
         </w:rPr>
       </w:pPr>
-      <w:bookmarkStart w:id="0" w:name="_GoBack"/>
-      <w:bookmarkEnd w:id="0"/>
     </w:p>
     <w:p>
       <w:pPr>
@@ -16811,8 +16809,9 @@
         </w:rPr>
         <w:t xml:space="preserve"> do from me.</w:t>
       </w:r>
+      <w:bookmarkStart w:id="0" w:name="_GoBack"/>
+      <w:bookmarkEnd w:id="0"/>
     </w:p>
-    <w:p/>
     <w:sectPr>
       <w:pgSz w:w="11906" w:h="16838"/>
       <w:pgMar w:top="1417" w:right="1417" w:bottom="1417" w:left="1417" w:header="708" w:footer="708" w:gutter="0"/>

</xml_diff>